<commit_message>
Add JUnit for footnotes/endnotes + fix pb when endnoteReference is in a w:r.
</commit_message>
<xml_diff>
--- a/integrationtests/fr.opensagres.xdocreport.core.test/src/test/resources/fr/opensagres/xdocreport/document/docx/preprocessor/fonts/DocxFontsWithFreemarker.docx
+++ b/integrationtests/fr.opensagres.xdocreport.core.test/src/test/resources/fr/opensagres/xdocreport/document/docx/preprocessor/fonts/DocxFontsWithFreemarker.docx
@@ -141,12 +141,12 @@
       <w:pStyle w:val="Pieddepage"/>
       <w:jc w:val="center"/>
     </w:pPr>
-    <w:fldSimple w:instr=" MERGEFIELD  $name  \* MERGEFORMAT ">
+    <w:fldSimple w:instr=" MERGEFIELD  ${name}  \* MERGEFORMAT ">
       <w:r>
         <w:rPr>
           <w:noProof/>
         </w:rPr>
-        <w:t>«$name»</w:t>
+        <w:t>«${name}»</w:t>
       </w:r>
     </w:fldSimple>
   </w:p>
@@ -232,7 +232,7 @@
                   <a:blip r:embed="rId1">
                     <a:extLst>
                       <a:ext uri="{28A0092B-C50C-407E-A947-70E740481C1C}">
-                        <a14:useLocalDpi xmlns="" xmlns:wpc="http://schemas.microsoft.com/office/word/2010/wordprocessingCanvas" xmlns:mc="http://schemas.openxmlformats.org/markup-compatibility/2006" xmlns:o="urn:schemas-microsoft-com:office:office" xmlns:v="urn:schemas-microsoft-com:vml" xmlns:wp14="http://schemas.microsoft.com/office/word/2010/wordprocessingDrawing" xmlns:w10="urn:schemas-microsoft-com:office:word" xmlns:w="http://schemas.openxmlformats.org/wordprocessingml/2006/main" xmlns:w14="http://schemas.microsoft.com/office/word/2010/wordml" xmlns:wpg="http://schemas.microsoft.com/office/word/2010/wordprocessingGroup" xmlns:wpi="http://schemas.microsoft.com/office/word/2010/wordprocessingInk" xmlns:wps="http://schemas.microsoft.com/office/word/2010/wordprocessingShape" xmlns:a14="http://schemas.microsoft.com/office/drawing/2010/main" val="0"/>
+                        <a14:useLocalDpi xmlns:a14="http://schemas.microsoft.com/office/drawing/2010/main" xmlns:wps="http://schemas.microsoft.com/office/word/2010/wordprocessingShape" xmlns:wpi="http://schemas.microsoft.com/office/word/2010/wordprocessingInk" xmlns:wpg="http://schemas.microsoft.com/office/word/2010/wordprocessingGroup" xmlns:w14="http://schemas.microsoft.com/office/word/2010/wordml" xmlns:w="http://schemas.openxmlformats.org/wordprocessingml/2006/main" xmlns:w10="urn:schemas-microsoft-com:office:word" xmlns:wp14="http://schemas.microsoft.com/office/word/2010/wordprocessingDrawing" xmlns:v="urn:schemas-microsoft-com:vml" xmlns:o="urn:schemas-microsoft-com:office:office" xmlns:mc="http://schemas.openxmlformats.org/markup-compatibility/2006" xmlns:wpc="http://schemas.microsoft.com/office/word/2010/wordprocessingCanvas" xmlns="" val="0"/>
                       </a:ext>
                     </a:extLst>
                   </a:blip>
@@ -284,7 +284,7 @@
                   <a:blip r:embed="rId2">
                     <a:extLst>
                       <a:ext uri="{28A0092B-C50C-407E-A947-70E740481C1C}">
-                        <a14:useLocalDpi xmlns="" xmlns:wpc="http://schemas.microsoft.com/office/word/2010/wordprocessingCanvas" xmlns:mc="http://schemas.openxmlformats.org/markup-compatibility/2006" xmlns:o="urn:schemas-microsoft-com:office:office" xmlns:v="urn:schemas-microsoft-com:vml" xmlns:wp14="http://schemas.microsoft.com/office/word/2010/wordprocessingDrawing" xmlns:w10="urn:schemas-microsoft-com:office:word" xmlns:w="http://schemas.openxmlformats.org/wordprocessingml/2006/main" xmlns:w14="http://schemas.microsoft.com/office/word/2010/wordml" xmlns:wpg="http://schemas.microsoft.com/office/word/2010/wordprocessingGroup" xmlns:wpi="http://schemas.microsoft.com/office/word/2010/wordprocessingInk" xmlns:wps="http://schemas.microsoft.com/office/word/2010/wordprocessingShape" xmlns:a14="http://schemas.microsoft.com/office/drawing/2010/main" val="0"/>
+                        <a14:useLocalDpi xmlns:a14="http://schemas.microsoft.com/office/drawing/2010/main" xmlns:wps="http://schemas.microsoft.com/office/word/2010/wordprocessingShape" xmlns:wpi="http://schemas.microsoft.com/office/word/2010/wordprocessingInk" xmlns:wpg="http://schemas.microsoft.com/office/word/2010/wordprocessingGroup" xmlns:w14="http://schemas.microsoft.com/office/word/2010/wordml" xmlns:w="http://schemas.openxmlformats.org/wordprocessingml/2006/main" xmlns:w10="urn:schemas-microsoft-com:office:word" xmlns:wp14="http://schemas.microsoft.com/office/word/2010/wordprocessingDrawing" xmlns:v="urn:schemas-microsoft-com:vml" xmlns:o="urn:schemas-microsoft-com:office:office" xmlns:mc="http://schemas.openxmlformats.org/markup-compatibility/2006" xmlns:wpc="http://schemas.microsoft.com/office/word/2010/wordprocessingCanvas" xmlns="" val="0"/>
                       </a:ext>
                     </a:extLst>
                   </a:blip>
@@ -336,7 +336,7 @@
                   <a:blip r:embed="rId2">
                     <a:extLst>
                       <a:ext uri="{28A0092B-C50C-407E-A947-70E740481C1C}">
-                        <a14:useLocalDpi xmlns="" xmlns:wpc="http://schemas.microsoft.com/office/word/2010/wordprocessingCanvas" xmlns:mc="http://schemas.openxmlformats.org/markup-compatibility/2006" xmlns:o="urn:schemas-microsoft-com:office:office" xmlns:v="urn:schemas-microsoft-com:vml" xmlns:wp14="http://schemas.microsoft.com/office/word/2010/wordprocessingDrawing" xmlns:w10="urn:schemas-microsoft-com:office:word" xmlns:w="http://schemas.openxmlformats.org/wordprocessingml/2006/main" xmlns:w14="http://schemas.microsoft.com/office/word/2010/wordml" xmlns:wpg="http://schemas.microsoft.com/office/word/2010/wordprocessingGroup" xmlns:wpi="http://schemas.microsoft.com/office/word/2010/wordprocessingInk" xmlns:wps="http://schemas.microsoft.com/office/word/2010/wordprocessingShape" xmlns:a14="http://schemas.microsoft.com/office/drawing/2010/main" val="0"/>
+                        <a14:useLocalDpi xmlns:a14="http://schemas.microsoft.com/office/drawing/2010/main" xmlns:wps="http://schemas.microsoft.com/office/word/2010/wordprocessingShape" xmlns:wpi="http://schemas.microsoft.com/office/word/2010/wordprocessingInk" xmlns:wpg="http://schemas.microsoft.com/office/word/2010/wordprocessingGroup" xmlns:w14="http://schemas.microsoft.com/office/word/2010/wordml" xmlns:w="http://schemas.openxmlformats.org/wordprocessingml/2006/main" xmlns:w10="urn:schemas-microsoft-com:office:word" xmlns:wp14="http://schemas.microsoft.com/office/word/2010/wordprocessingDrawing" xmlns:v="urn:schemas-microsoft-com:vml" xmlns:o="urn:schemas-microsoft-com:office:office" xmlns:mc="http://schemas.openxmlformats.org/markup-compatibility/2006" xmlns:wpc="http://schemas.microsoft.com/office/word/2010/wordprocessingCanvas" xmlns="" val="0"/>
                       </a:ext>
                     </a:extLst>
                   </a:blip>
@@ -1021,7 +1021,7 @@
 </file>
 
 <file path=customXml/itemProps1.xml><?xml version="1.0" encoding="utf-8"?>
-<ds:datastoreItem xmlns:ds="http://schemas.openxmlformats.org/officeDocument/2006/customXml" ds:itemID="{E8BC3CD8-646A-472B-8763-CE3D480F9124}">
+<ds:datastoreItem xmlns:ds="http://schemas.openxmlformats.org/officeDocument/2006/customXml" ds:itemID="{479FC1CF-B396-4F32-8205-779489CFDE1B}">
   <ds:schemaRefs>
     <ds:schemaRef ds:uri="http://schemas.openxmlformats.org/officeDocument/2006/bibliography"/>
   </ds:schemaRefs>

</xml_diff>